<commit_message>
Print Barangay Clearance 4
</commit_message>
<xml_diff>
--- a/resources/docs/barangay_clearance_template.docx
+++ b/resources/docs/barangay_clearance_template.docx
@@ -240,7 +240,10 @@
         <w:t xml:space="preserve">  </w:t>
       </w:r>
       <w:r>
-        <w:t>{{CURRENT_DATE}}</w:t>
+        <w:t>$</w:t>
+      </w:r>
+      <w:r>
+        <w:t>{CURRENT_DATE}</w:t>
       </w:r>
     </w:p>
     <w:p>
@@ -422,14 +425,12 @@
       <w:r>
         <w:t xml:space="preserve"> </w:t>
       </w:r>
-      <w:proofErr w:type="gramStart"/>
       <w:r>
         <w:t xml:space="preserve"> </w:t>
       </w:r>
       <w:r>
         <w:t xml:space="preserve"> :</w:t>
       </w:r>
-      <w:proofErr w:type="gramEnd"/>
       <w:r>
         <w:t xml:space="preserve"> </w:t>
       </w:r>
@@ -437,16 +438,19 @@
         <w:t xml:space="preserve">  </w:t>
       </w:r>
       <w:r>
-        <w:rPr>
-          <w:u w:val="single"/>
-        </w:rPr>
-        <w:t>{</w:t>
-      </w:r>
-      <w:r>
-        <w:rPr>
-          <w:u w:val="single"/>
-        </w:rPr>
-        <w:t>{NAME}}</w:t>
+        <w:t>$</w:t>
+      </w:r>
+      <w:r>
+        <w:rPr>
+          <w:u w:val="single"/>
+        </w:rPr>
+        <w:t xml:space="preserve"> </w:t>
+      </w:r>
+      <w:r>
+        <w:rPr>
+          <w:u w:val="single"/>
+        </w:rPr>
+        <w:t>{NAME}</w:t>
       </w:r>
       <w:r>
         <w:tab/>
@@ -481,7 +485,6 @@
       <w:r>
         <w:t xml:space="preserve">  </w:t>
       </w:r>
-      <w:proofErr w:type="gramStart"/>
       <w:r>
         <w:t xml:space="preserve">  </w:t>
       </w:r>
@@ -489,17 +492,19 @@
         <w:t xml:space="preserve"> </w:t>
       </w:r>
       <w:r>
-        <w:rPr>
-          <w:u w:val="single"/>
-        </w:rPr>
-        <w:t>{</w:t>
-      </w:r>
-      <w:proofErr w:type="gramEnd"/>
-      <w:r>
-        <w:rPr>
-          <w:u w:val="single"/>
-        </w:rPr>
-        <w:t>{ALIAS}}</w:t>
+        <w:t>$</w:t>
+      </w:r>
+      <w:r>
+        <w:rPr>
+          <w:u w:val="single"/>
+        </w:rPr>
+        <w:t xml:space="preserve"> </w:t>
+      </w:r>
+      <w:r>
+        <w:rPr>
+          <w:u w:val="single"/>
+        </w:rPr>
+        <w:t>{ALIAS}</w:t>
       </w:r>
     </w:p>
     <w:p>
@@ -512,72 +517,63 @@
       <w:r>
         <w:t xml:space="preserve">  </w:t>
       </w:r>
-      <w:proofErr w:type="gramStart"/>
       <w:r>
         <w:t xml:space="preserve"> </w:t>
       </w:r>
       <w:r>
         <w:t xml:space="preserve"> :</w:t>
       </w:r>
-      <w:proofErr w:type="gramEnd"/>
-      <w:r>
-        <w:t xml:space="preserve"> </w:t>
-      </w:r>
-      <w:r>
-        <w:t xml:space="preserve"> </w:t>
-      </w:r>
-      <w:r>
-        <w:t xml:space="preserve"> </w:t>
-      </w:r>
-      <w:proofErr w:type="gramStart"/>
-      <w:r>
-        <w:t xml:space="preserve"> </w:t>
-      </w:r>
-      <w:r>
-        <w:t xml:space="preserve"> </w:t>
-      </w:r>
-      <w:r>
-        <w:t xml:space="preserve"> </w:t>
-      </w:r>
-      <w:r>
-        <w:rPr>
-          <w:u w:val="single"/>
-        </w:rPr>
-        <w:t>{</w:t>
-      </w:r>
-      <w:proofErr w:type="gramEnd"/>
-      <w:r>
-        <w:rPr>
-          <w:u w:val="single"/>
-        </w:rPr>
-        <w:t>{AGE</w:t>
-      </w:r>
-      <w:proofErr w:type="gramStart"/>
-      <w:r>
-        <w:rPr>
-          <w:u w:val="single"/>
-        </w:rPr>
-        <w:t>}}</w:t>
-      </w:r>
-      <w:r>
-        <w:rPr>
-          <w:u w:val="single"/>
-        </w:rPr>
-        <w:t xml:space="preserve"> </w:t>
-      </w:r>
-      <w:r>
-        <w:rPr>
-          <w:u w:val="single"/>
-        </w:rPr>
-        <w:t xml:space="preserve"> </w:t>
-      </w:r>
-      <w:r>
-        <w:rPr>
-          <w:u w:val="single"/>
-        </w:rPr>
-        <w:t xml:space="preserve"> </w:t>
-      </w:r>
-      <w:proofErr w:type="gramEnd"/>
+      <w:r>
+        <w:t xml:space="preserve"> </w:t>
+      </w:r>
+      <w:r>
+        <w:t xml:space="preserve"> </w:t>
+      </w:r>
+      <w:r>
+        <w:t xml:space="preserve"> </w:t>
+      </w:r>
+      <w:r>
+        <w:t xml:space="preserve"> </w:t>
+      </w:r>
+      <w:r>
+        <w:t xml:space="preserve"> </w:t>
+      </w:r>
+      <w:r>
+        <w:t xml:space="preserve"> </w:t>
+      </w:r>
+      <w:r>
+        <w:t>$</w:t>
+      </w:r>
+      <w:r>
+        <w:rPr>
+          <w:u w:val="single"/>
+        </w:rPr>
+        <w:t xml:space="preserve"> </w:t>
+      </w:r>
+      <w:r>
+        <w:rPr>
+          <w:u w:val="single"/>
+        </w:rPr>
+        <w:t>{AGE}</w:t>
+      </w:r>
+      <w:r>
+        <w:rPr>
+          <w:u w:val="single"/>
+        </w:rPr>
+        <w:t xml:space="preserve"> </w:t>
+      </w:r>
+      <w:r>
+        <w:rPr>
+          <w:u w:val="single"/>
+        </w:rPr>
+        <w:t xml:space="preserve"> </w:t>
+      </w:r>
+      <w:r>
+        <w:rPr>
+          <w:u w:val="single"/>
+        </w:rPr>
+        <w:t xml:space="preserve"> </w:t>
+      </w:r>
       <w:r>
         <w:rPr>
           <w:u w:val="single"/>
@@ -668,37 +664,41 @@
         </w:rPr>
         <w:t>:</w:t>
       </w:r>
-      <w:proofErr w:type="gramStart"/>
-      <w:r>
-        <w:rPr>
-          <w:u w:val="single"/>
-        </w:rPr>
-        <w:t xml:space="preserve"> </w:t>
-      </w:r>
-      <w:r>
-        <w:rPr>
-          <w:u w:val="single"/>
-        </w:rPr>
-        <w:t xml:space="preserve"> </w:t>
-      </w:r>
-      <w:r>
-        <w:rPr>
-          <w:u w:val="single"/>
-        </w:rPr>
-        <w:t xml:space="preserve"> </w:t>
-      </w:r>
-      <w:r>
-        <w:rPr>
-          <w:u w:val="single"/>
-        </w:rPr>
-        <w:t>{</w:t>
-      </w:r>
-      <w:proofErr w:type="gramEnd"/>
-      <w:r>
-        <w:rPr>
-          <w:u w:val="single"/>
-        </w:rPr>
-        <w:t>{CIVIL_STATUS}}</w:t>
+      <w:r>
+        <w:rPr>
+          <w:u w:val="single"/>
+        </w:rPr>
+        <w:t xml:space="preserve"> </w:t>
+      </w:r>
+      <w:r>
+        <w:rPr>
+          <w:u w:val="single"/>
+        </w:rPr>
+        <w:t xml:space="preserve"> </w:t>
+      </w:r>
+      <w:r>
+        <w:rPr>
+          <w:u w:val="single"/>
+        </w:rPr>
+        <w:t xml:space="preserve"> </w:t>
+      </w:r>
+      <w:r>
+        <w:rPr>
+          <w:u w:val="single"/>
+        </w:rPr>
+        <w:t>$</w:t>
+      </w:r>
+      <w:r>
+        <w:rPr>
+          <w:u w:val="single"/>
+        </w:rPr>
+        <w:t xml:space="preserve"> </w:t>
+      </w:r>
+      <w:r>
+        <w:rPr>
+          <w:u w:val="single"/>
+        </w:rPr>
+        <w:t>{CIVIL_STATUS}</w:t>
       </w:r>
     </w:p>
     <w:p>
@@ -712,16 +712,11 @@
         <w:t xml:space="preserve"> </w:t>
       </w:r>
       <w:r>
-        <w:t xml:space="preserve"> </w:t>
-      </w:r>
-      <w:proofErr w:type="gramStart"/>
-      <w:r>
-        <w:t xml:space="preserve"> </w:t>
+        <w:t xml:space="preserve">  </w:t>
       </w:r>
       <w:r>
         <w:t xml:space="preserve"> :</w:t>
       </w:r>
-      <w:proofErr w:type="gramEnd"/>
       <w:r>
         <w:rPr>
           <w:sz w:val="22"/>
@@ -747,14 +742,28 @@
         <w:rPr>
           <w:sz w:val="22"/>
           <w:szCs w:val="22"/>
-          <w:u w:val="single"/>
-        </w:rPr>
-        <w:t>{{ADDRESS}}</w:t>
+        </w:rPr>
+        <w:t>$</w:t>
       </w:r>
       <w:r>
         <w:rPr>
           <w:sz w:val="22"/>
           <w:szCs w:val="22"/>
+        </w:rPr>
+        <w:t xml:space="preserve"> </w:t>
+      </w:r>
+      <w:r>
+        <w:rPr>
+          <w:sz w:val="22"/>
+          <w:szCs w:val="22"/>
+          <w:u w:val="single"/>
+        </w:rPr>
+        <w:t>{ADDRESS}</w:t>
+      </w:r>
+      <w:r>
+        <w:rPr>
+          <w:sz w:val="22"/>
+          <w:szCs w:val="22"/>
           <w:u w:val="single"/>
         </w:rPr>
         <w:t xml:space="preserve"> </w:t>
@@ -838,7 +847,6 @@
       <w:r>
         <w:t xml:space="preserve"> </w:t>
       </w:r>
-      <w:proofErr w:type="gramStart"/>
       <w:r>
         <w:t xml:space="preserve"> </w:t>
       </w:r>
@@ -846,29 +854,23 @@
         <w:t xml:space="preserve">  </w:t>
       </w:r>
       <w:r>
-        <w:rPr>
-          <w:u w:val="single"/>
-        </w:rPr>
-        <w:t>{</w:t>
-      </w:r>
-      <w:proofErr w:type="gramEnd"/>
-      <w:r>
-        <w:rPr>
-          <w:u w:val="single"/>
-        </w:rPr>
-        <w:t>{LENGTH_OF_STAY</w:t>
-      </w:r>
-      <w:proofErr w:type="gramStart"/>
-      <w:r>
-        <w:rPr>
-          <w:u w:val="single"/>
-        </w:rPr>
-        <w:t>}}</w:t>
-      </w:r>
-      <w:r>
-        <w:t xml:space="preserve">   </w:t>
-      </w:r>
-      <w:proofErr w:type="gramEnd"/>
+        <w:t>$</w:t>
+      </w:r>
+      <w:r>
+        <w:rPr>
+          <w:u w:val="single"/>
+        </w:rPr>
+        <w:t xml:space="preserve"> </w:t>
+      </w:r>
+      <w:r>
+        <w:rPr>
+          <w:u w:val="single"/>
+        </w:rPr>
+        <w:t>{LENGTH_OF_STAY}</w:t>
+      </w:r>
+      <w:r>
+        <w:t xml:space="preserve">  </w:t>
+      </w:r>
       <w:r>
         <w:t xml:space="preserve">        </w:t>
       </w:r>
@@ -891,11 +893,35 @@
         <w:tab/>
       </w:r>
       <w:r>
+        <w:t>$</w:t>
+      </w:r>
+      <w:r>
         <w:rPr>
           <w:u w:val="single"/>
           <w:lang w:val="en-PH"/>
         </w:rPr>
-        <w:t>{{TIN_NO}}</w:t>
+        <w:t xml:space="preserve"> </w:t>
+      </w:r>
+      <w:r>
+        <w:rPr>
+          <w:u w:val="single"/>
+          <w:lang w:val="en-PH"/>
+        </w:rPr>
+        <w:t>{TIN</w:t>
+      </w:r>
+      <w:r>
+        <w:rPr>
+          <w:u w:val="single"/>
+          <w:lang w:val="en-PH"/>
+        </w:rPr>
+        <w:t>_</w:t>
+      </w:r>
+      <w:r>
+        <w:rPr>
+          <w:u w:val="single"/>
+          <w:lang w:val="en-PH"/>
+        </w:rPr>
+        <w:t>NO}</w:t>
       </w:r>
     </w:p>
     <w:p>
@@ -903,30 +929,28 @@
         <w:t>OCCU</w:t>
       </w:r>
       <w:r>
-        <w:t>PATION:</w:t>
-      </w:r>
-      <w:proofErr w:type="gramStart"/>
-      <w:r>
-        <w:t xml:space="preserve"> </w:t>
-      </w:r>
-      <w:r>
-        <w:t xml:space="preserve"> </w:t>
-      </w:r>
-      <w:r>
-        <w:t xml:space="preserve"> </w:t>
-      </w:r>
-      <w:r>
-        <w:rPr>
-          <w:u w:val="single"/>
-        </w:rPr>
-        <w:t>{</w:t>
-      </w:r>
-      <w:proofErr w:type="gramEnd"/>
-      <w:r>
-        <w:rPr>
-          <w:u w:val="single"/>
-        </w:rPr>
-        <w:t>{OCCUPATION}}</w:t>
+        <w:t xml:space="preserve">PATION: </w:t>
+      </w:r>
+      <w:r>
+        <w:t xml:space="preserve"> </w:t>
+      </w:r>
+      <w:r>
+        <w:t xml:space="preserve"> </w:t>
+      </w:r>
+      <w:r>
+        <w:t>$</w:t>
+      </w:r>
+      <w:r>
+        <w:rPr>
+          <w:u w:val="single"/>
+        </w:rPr>
+        <w:t xml:space="preserve"> </w:t>
+      </w:r>
+      <w:r>
+        <w:rPr>
+          <w:u w:val="single"/>
+        </w:rPr>
+        <w:t>{OCCUPATION}</w:t>
       </w:r>
     </w:p>
     <w:p>
@@ -953,7 +977,6 @@
       <w:r>
         <w:t>:</w:t>
       </w:r>
-      <w:proofErr w:type="gramStart"/>
       <w:r>
         <w:t xml:space="preserve"> </w:t>
       </w:r>
@@ -961,20 +984,19 @@
         <w:t xml:space="preserve">  </w:t>
       </w:r>
       <w:r>
-        <w:rPr>
-          <w:u w:val="single"/>
-        </w:rPr>
-        <w:t>{</w:t>
-      </w:r>
-      <w:proofErr w:type="gramEnd"/>
-      <w:r>
-        <w:rPr>
-          <w:u w:val="single"/>
-        </w:rPr>
-        <w:t>{DATE_OF_BIRTH}}</w:t>
-      </w:r>
-      <w:r>
-        <w:tab/>
+        <w:t>$</w:t>
+      </w:r>
+      <w:r>
+        <w:rPr>
+          <w:u w:val="single"/>
+        </w:rPr>
+        <w:t xml:space="preserve"> </w:t>
+      </w:r>
+      <w:r>
+        <w:rPr>
+          <w:u w:val="single"/>
+        </w:rPr>
+        <w:t>{DATE_OF_BIRTH}</w:t>
       </w:r>
       <w:r>
         <w:t xml:space="preserve">  </w:t>
@@ -983,9 +1005,6 @@
         <w:t xml:space="preserve"> </w:t>
       </w:r>
       <w:r>
-        <w:t xml:space="preserve"> </w:t>
-      </w:r>
-      <w:r>
         <w:t xml:space="preserve">  </w:t>
       </w:r>
       <w:r>
@@ -1013,33 +1032,41 @@
         <w:t xml:space="preserve"> </w:t>
       </w:r>
       <w:r>
-        <w:rPr>
-          <w:u w:val="single"/>
-        </w:rPr>
-        <w:t>{{PLACE_OF_BIRTH}}</w:t>
-      </w:r>
-      <w:r>
-        <w:tab/>
+        <w:t>$</w:t>
+      </w:r>
+      <w:r>
+        <w:rPr>
+          <w:u w:val="single"/>
+        </w:rPr>
+        <w:t xml:space="preserve"> </w:t>
+      </w:r>
+      <w:r>
+        <w:rPr>
+          <w:u w:val="single"/>
+        </w:rPr>
+        <w:t>{PLACE_OF_BIRTH}</w:t>
+      </w:r>
+      <w:r>
+        <w:rPr>
+          <w:u w:val="single"/>
+        </w:rPr>
+        <w:t xml:space="preserve"> </w:t>
+      </w:r>
+      <w:r>
+        <w:t xml:space="preserve"> </w:t>
+      </w:r>
+      <w:r>
+        <w:t xml:space="preserve"> </w:t>
       </w:r>
       <w:r>
         <w:t xml:space="preserve">  </w:t>
       </w:r>
       <w:r>
-        <w:t xml:space="preserve"> </w:t>
-      </w:r>
-      <w:r>
-        <w:t xml:space="preserve"> </w:t>
-      </w:r>
-      <w:r>
-        <w:t xml:space="preserve">  </w:t>
-      </w:r>
-      <w:r>
         <w:t>S</w:t>
       </w:r>
       <w:r>
         <w:t>EX</w:t>
       </w:r>
-      <w:proofErr w:type="gramStart"/>
       <w:r>
         <w:t>:</w:t>
       </w:r>
@@ -1050,14 +1077,19 @@
         <w:t xml:space="preserve"> </w:t>
       </w:r>
       <w:r>
-        <w:t>{</w:t>
-      </w:r>
-      <w:proofErr w:type="gramEnd"/>
-      <w:r>
-        <w:rPr>
-          <w:u w:val="single"/>
-        </w:rPr>
-        <w:t>{SEX}}</w:t>
+        <w:t>$</w:t>
+      </w:r>
+      <w:r>
+        <w:rPr>
+          <w:u w:val="single"/>
+        </w:rPr>
+        <w:t xml:space="preserve"> </w:t>
+      </w:r>
+      <w:r>
+        <w:rPr>
+          <w:u w:val="single"/>
+        </w:rPr>
+        <w:t>{SEX}</w:t>
       </w:r>
     </w:p>
     <w:p>
@@ -1161,7 +1193,7 @@
           </mc:Choice>
           <mc:Fallback>
             <w:pict>
-              <v:rect w14:anchorId="3D161E3C" id="Rectangle 3" o:spid="_x0000_s1026" style="position:absolute;margin-left:70pt;margin-top:9.8pt;width:62pt;height:58.15pt;z-index:-251657216;visibility:visible;mso-wrap-style:square;mso-width-percent:0;mso-height-percent:0;mso-wrap-distance-left:9pt;mso-wrap-distance-top:0;mso-wrap-distance-right:9pt;mso-wrap-distance-bottom:0;mso-position-horizontal:absolute;mso-position-horizontal-relative:text;mso-position-vertical:absolute;mso-position-vertical-relative:text;mso-width-percent:0;mso-height-percent:0;mso-width-relative:page;mso-height-relative:page;v-text-anchor:top" o:gfxdata="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"/>
+              <v:rect w14:anchorId="1066E559" id="Rectangle 3" o:spid="_x0000_s1026" style="position:absolute;margin-left:70pt;margin-top:9.8pt;width:62pt;height:58.15pt;z-index:-251657216;visibility:visible;mso-wrap-style:square;mso-width-percent:0;mso-height-percent:0;mso-wrap-distance-left:9pt;mso-wrap-distance-top:0;mso-wrap-distance-right:9pt;mso-wrap-distance-bottom:0;mso-position-horizontal:absolute;mso-position-horizontal-relative:text;mso-position-vertical:absolute;mso-position-vertical-relative:text;mso-width-percent:0;mso-height-percent:0;mso-width-relative:page;mso-height-relative:page;v-text-anchor:top" o:gfxdata="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"/>
             </w:pict>
           </mc:Fallback>
         </mc:AlternateContent>
@@ -1319,10 +1351,19 @@
         <w:t xml:space="preserve"> </w:t>
       </w:r>
       <w:r>
-        <w:rPr>
-          <w:u w:val="single"/>
-        </w:rPr>
-        <w:t>{{PURPOSE}}</w:t>
+        <w:t>$</w:t>
+      </w:r>
+      <w:r>
+        <w:rPr>
+          <w:u w:val="single"/>
+        </w:rPr>
+        <w:t xml:space="preserve"> </w:t>
+      </w:r>
+      <w:r>
+        <w:rPr>
+          <w:u w:val="single"/>
+        </w:rPr>
+        <w:t>{PURPOSE}</w:t>
       </w:r>
     </w:p>
     <w:p>
@@ -1406,7 +1447,6 @@
       <w:r>
         <w:t xml:space="preserve">Community </w:t>
       </w:r>
-      <w:proofErr w:type="gramStart"/>
       <w:r>
         <w:t>T</w:t>
       </w:r>
@@ -1414,26 +1454,16 @@
         <w:t>ax</w:t>
       </w:r>
       <w:r>
-        <w:t xml:space="preserve"> :</w:t>
-      </w:r>
-      <w:proofErr w:type="gramEnd"/>
-      <w:r>
-        <w:rPr>
-          <w:u w:val="single"/>
-        </w:rPr>
-        <w:t xml:space="preserve"> </w:t>
-      </w:r>
-      <w:r>
-        <w:rPr>
-          <w:u w:val="single"/>
-        </w:rPr>
-        <w:t xml:space="preserve"> </w:t>
-      </w:r>
-      <w:r>
-        <w:rPr>
-          <w:u w:val="single"/>
-        </w:rPr>
-        <w:tab/>
+        <w:t xml:space="preserve"> </w:t>
+      </w:r>
+      <w:r>
+        <w:t>${</w:t>
+      </w:r>
+      <w:r>
+        <w:t>CTC_NO</w:t>
+      </w:r>
+      <w:r>
+        <w:t>}</w:t>
       </w:r>
     </w:p>
     <w:p>
@@ -1443,7 +1473,6 @@
       <w:r>
         <w:t xml:space="preserve">         </w:t>
       </w:r>
-      <w:proofErr w:type="gramStart"/>
       <w:r>
         <w:t xml:space="preserve"> </w:t>
       </w:r>
@@ -1453,15 +1482,23 @@
       <w:r>
         <w:t>:</w:t>
       </w:r>
-      <w:proofErr w:type="gramEnd"/>
-      <w:r>
-        <w:t xml:space="preserve"> </w:t>
-      </w:r>
-      <w:r>
-        <w:rPr>
-          <w:u w:val="single"/>
-        </w:rPr>
-        <w:t>{{ISSUED_ON}}</w:t>
+      <w:r>
+        <w:t xml:space="preserve"> </w:t>
+      </w:r>
+      <w:r>
+        <w:t>$</w:t>
+      </w:r>
+      <w:r>
+        <w:rPr>
+          <w:u w:val="single"/>
+        </w:rPr>
+        <w:t xml:space="preserve"> </w:t>
+      </w:r>
+      <w:r>
+        <w:rPr>
+          <w:u w:val="single"/>
+        </w:rPr>
+        <w:t>{ISSUED_ON}</w:t>
       </w:r>
     </w:p>
     <w:p>
@@ -1471,7 +1508,6 @@
       <w:r>
         <w:t xml:space="preserve">Issued at          </w:t>
       </w:r>
-      <w:proofErr w:type="gramStart"/>
       <w:r>
         <w:t xml:space="preserve"> </w:t>
       </w:r>
@@ -1484,18 +1520,38 @@
         </w:rPr>
         <w:t>:</w:t>
       </w:r>
-      <w:proofErr w:type="gramEnd"/>
-      <w:r>
-        <w:rPr>
-          <w:u w:val="single"/>
-        </w:rPr>
-        <w:t xml:space="preserve"> </w:t>
-      </w:r>
-      <w:r>
-        <w:rPr>
-          <w:u w:val="single"/>
-        </w:rPr>
-        <w:t>{{ISSUE_AT}}</w:t>
+      <w:r>
+        <w:rPr>
+          <w:u w:val="single"/>
+        </w:rPr>
+        <w:t xml:space="preserve"> </w:t>
+      </w:r>
+      <w:r>
+        <w:rPr>
+          <w:u w:val="single"/>
+        </w:rPr>
+        <w:t>$</w:t>
+      </w:r>
+      <w:r>
+        <w:rPr>
+          <w:u w:val="single"/>
+        </w:rPr>
+        <w:t xml:space="preserve"> </w:t>
+      </w:r>
+      <w:r>
+        <w:rPr>
+          <w:u w:val="single"/>
+        </w:rPr>
+        <w:t>{ISSUE_AT}</w:t>
+      </w:r>
+      <w:r>
+        <w:rPr>
+          <w:rFonts w:ascii="Consolas" w:hAnsi="Consolas"/>
+          <w:color w:val="D7BA7D"/>
+          <w:sz w:val="18"/>
+          <w:szCs w:val="18"/>
+        </w:rPr>
+        <w:t xml:space="preserve"> </w:t>
       </w:r>
     </w:p>
     <w:p>
@@ -1581,10 +1637,16 @@
         <w:t xml:space="preserve"> </w:t>
       </w:r>
       <w:r>
+        <w:t>$</w:t>
+      </w:r>
+      <w:r>
+        <w:t xml:space="preserve"> </w:t>
+      </w:r>
+      <w:r>
         <w:rPr>
           <w:sz w:val="22"/>
         </w:rPr>
-        <w:t>{{DIGITAL_SIGNATURE}}</w:t>
+        <w:t>{DIGITAL_SIGNATURE}</w:t>
       </w:r>
     </w:p>
     <w:bookmarkEnd w:id="3"/>

</xml_diff>

<commit_message>
Print Barangay Clearance LAYOUT FIX
</commit_message>
<xml_diff>
--- a/resources/docs/barangay_clearance_template.docx
+++ b/resources/docs/barangay_clearance_template.docx
@@ -240,9 +240,6 @@
         <w:t xml:space="preserve">  </w:t>
       </w:r>
       <w:r>
-        <w:t>$</w:t>
-      </w:r>
-      <w:r>
         <w:t>{CURRENT_DATE}</w:t>
       </w:r>
     </w:p>
@@ -438,15 +435,6 @@
         <w:t xml:space="preserve">  </w:t>
       </w:r>
       <w:r>
-        <w:t>$</w:t>
-      </w:r>
-      <w:r>
-        <w:rPr>
-          <w:u w:val="single"/>
-        </w:rPr>
-        <w:t xml:space="preserve"> </w:t>
-      </w:r>
-      <w:r>
         <w:rPr>
           <w:u w:val="single"/>
         </w:rPr>
@@ -492,9 +480,6 @@
         <w:t xml:space="preserve"> </w:t>
       </w:r>
       <w:r>
-        <w:t>$</w:t>
-      </w:r>
-      <w:r>
         <w:rPr>
           <w:u w:val="single"/>
         </w:rPr>
@@ -542,15 +527,6 @@
         <w:t xml:space="preserve"> </w:t>
       </w:r>
       <w:r>
-        <w:t>$</w:t>
-      </w:r>
-      <w:r>
-        <w:rPr>
-          <w:u w:val="single"/>
-        </w:rPr>
-        <w:t xml:space="preserve"> </w:t>
-      </w:r>
-      <w:r>
         <w:rPr>
           <w:u w:val="single"/>
         </w:rPr>
@@ -675,18 +651,6 @@
           <w:u w:val="single"/>
         </w:rPr>
         <w:t xml:space="preserve"> </w:t>
-      </w:r>
-      <w:r>
-        <w:rPr>
-          <w:u w:val="single"/>
-        </w:rPr>
-        <w:t xml:space="preserve"> </w:t>
-      </w:r>
-      <w:r>
-        <w:rPr>
-          <w:u w:val="single"/>
-        </w:rPr>
-        <w:t>$</w:t>
       </w:r>
       <w:r>
         <w:rPr>
@@ -742,28 +706,14 @@
         <w:rPr>
           <w:sz w:val="22"/>
           <w:szCs w:val="22"/>
-        </w:rPr>
-        <w:t>$</w:t>
+          <w:u w:val="single"/>
+        </w:rPr>
+        <w:t>{ADDRESS}</w:t>
       </w:r>
       <w:r>
         <w:rPr>
           <w:sz w:val="22"/>
           <w:szCs w:val="22"/>
-        </w:rPr>
-        <w:t xml:space="preserve"> </w:t>
-      </w:r>
-      <w:r>
-        <w:rPr>
-          <w:sz w:val="22"/>
-          <w:szCs w:val="22"/>
-          <w:u w:val="single"/>
-        </w:rPr>
-        <w:t>{ADDRESS}</w:t>
-      </w:r>
-      <w:r>
-        <w:rPr>
-          <w:sz w:val="22"/>
-          <w:szCs w:val="22"/>
           <w:u w:val="single"/>
         </w:rPr>
         <w:t xml:space="preserve"> </w:t>
@@ -854,15 +804,6 @@
         <w:t xml:space="preserve">  </w:t>
       </w:r>
       <w:r>
-        <w:t>$</w:t>
-      </w:r>
-      <w:r>
-        <w:rPr>
-          <w:u w:val="single"/>
-        </w:rPr>
-        <w:t xml:space="preserve"> </w:t>
-      </w:r>
-      <w:r>
         <w:rPr>
           <w:u w:val="single"/>
         </w:rPr>
@@ -893,9 +834,6 @@
         <w:tab/>
       </w:r>
       <w:r>
-        <w:t>$</w:t>
-      </w:r>
-      <w:r>
         <w:rPr>
           <w:u w:val="single"/>
           <w:lang w:val="en-PH"/>
@@ -935,15 +873,6 @@
         <w:t xml:space="preserve"> </w:t>
       </w:r>
       <w:r>
-        <w:t xml:space="preserve"> </w:t>
-      </w:r>
-      <w:r>
-        <w:t>$</w:t>
-      </w:r>
-      <w:r>
-        <w:rPr>
-          <w:u w:val="single"/>
-        </w:rPr>
         <w:t xml:space="preserve"> </w:t>
       </w:r>
       <w:r>
@@ -984,15 +913,6 @@
         <w:t xml:space="preserve">  </w:t>
       </w:r>
       <w:r>
-        <w:t>$</w:t>
-      </w:r>
-      <w:r>
-        <w:rPr>
-          <w:u w:val="single"/>
-        </w:rPr>
-        <w:t xml:space="preserve"> </w:t>
-      </w:r>
-      <w:r>
         <w:rPr>
           <w:u w:val="single"/>
         </w:rPr>
@@ -1032,9 +952,6 @@
         <w:t xml:space="preserve"> </w:t>
       </w:r>
       <w:r>
-        <w:t>$</w:t>
-      </w:r>
-      <w:r>
         <w:rPr>
           <w:u w:val="single"/>
         </w:rPr>
@@ -1075,9 +992,6 @@
       </w:r>
       <w:r>
         <w:t xml:space="preserve"> </w:t>
-      </w:r>
-      <w:r>
-        <w:t>$</w:t>
       </w:r>
       <w:r>
         <w:rPr>
@@ -1193,7 +1107,7 @@
           </mc:Choice>
           <mc:Fallback>
             <w:pict>
-              <v:rect w14:anchorId="1066E559" id="Rectangle 3" o:spid="_x0000_s1026" style="position:absolute;margin-left:70pt;margin-top:9.8pt;width:62pt;height:58.15pt;z-index:-251657216;visibility:visible;mso-wrap-style:square;mso-width-percent:0;mso-height-percent:0;mso-wrap-distance-left:9pt;mso-wrap-distance-top:0;mso-wrap-distance-right:9pt;mso-wrap-distance-bottom:0;mso-position-horizontal:absolute;mso-position-horizontal-relative:text;mso-position-vertical:absolute;mso-position-vertical-relative:text;mso-width-percent:0;mso-height-percent:0;mso-width-relative:page;mso-height-relative:page;v-text-anchor:top" o:gfxdata="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"/>
+              <v:rect w14:anchorId="53E92110" id="Rectangle 3" o:spid="_x0000_s1026" style="position:absolute;margin-left:70pt;margin-top:9.8pt;width:62pt;height:58.15pt;z-index:-251657216;visibility:visible;mso-wrap-style:square;mso-width-percent:0;mso-height-percent:0;mso-wrap-distance-left:9pt;mso-wrap-distance-top:0;mso-wrap-distance-right:9pt;mso-wrap-distance-bottom:0;mso-position-horizontal:absolute;mso-position-horizontal-relative:text;mso-position-vertical:absolute;mso-position-vertical-relative:text;mso-width-percent:0;mso-height-percent:0;mso-width-relative:page;mso-height-relative:page;v-text-anchor:top" o:gfxdata="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"/>
             </w:pict>
           </mc:Fallback>
         </mc:AlternateContent>
@@ -1351,19 +1265,22 @@
         <w:t xml:space="preserve"> </w:t>
       </w:r>
       <w:r>
-        <w:t>$</w:t>
-      </w:r>
-      <w:r>
-        <w:rPr>
-          <w:u w:val="single"/>
-        </w:rPr>
-        <w:t xml:space="preserve"> </w:t>
-      </w:r>
-      <w:r>
-        <w:rPr>
-          <w:u w:val="single"/>
-        </w:rPr>
-        <w:t>{PURPOSE}</w:t>
+        <w:rPr>
+          <w:u w:val="single"/>
+        </w:rPr>
+        <w:t xml:space="preserve"> </w:t>
+      </w:r>
+      <w:r>
+        <w:rPr>
+          <w:u w:val="single"/>
+        </w:rPr>
+        <w:t>{</w:t>
+      </w:r>
+      <w:r>
+        <w:rPr>
+          <w:u w:val="single"/>
+        </w:rPr>
+        <w:t>PURPOSE}</w:t>
       </w:r>
     </w:p>
     <w:p>
@@ -1457,7 +1374,7 @@
         <w:t xml:space="preserve"> </w:t>
       </w:r>
       <w:r>
-        <w:t>${</w:t>
+        <w:t>{</w:t>
       </w:r>
       <w:r>
         <w:t>CTC_NO</w:t>
@@ -1486,15 +1403,6 @@
         <w:t xml:space="preserve"> </w:t>
       </w:r>
       <w:r>
-        <w:t>$</w:t>
-      </w:r>
-      <w:r>
-        <w:rPr>
-          <w:u w:val="single"/>
-        </w:rPr>
-        <w:t xml:space="preserve"> </w:t>
-      </w:r>
-      <w:r>
         <w:rPr>
           <w:u w:val="single"/>
         </w:rPr>
@@ -1519,18 +1427,6 @@
           <w:u w:val="single"/>
         </w:rPr>
         <w:t>:</w:t>
-      </w:r>
-      <w:r>
-        <w:rPr>
-          <w:u w:val="single"/>
-        </w:rPr>
-        <w:t xml:space="preserve"> </w:t>
-      </w:r>
-      <w:r>
-        <w:rPr>
-          <w:u w:val="single"/>
-        </w:rPr>
-        <w:t>$</w:t>
       </w:r>
       <w:r>
         <w:rPr>
@@ -1632,12 +1528,6 @@
           <w:sz w:val="22"/>
         </w:rPr>
         <w:t>DIGITAL SIGNATURE:</w:t>
-      </w:r>
-      <w:r>
-        <w:t xml:space="preserve"> </w:t>
-      </w:r>
-      <w:r>
-        <w:t>$</w:t>
       </w:r>
       <w:r>
         <w:t xml:space="preserve"> </w:t>

</xml_diff>

<commit_message>
Print Barangay Clearance Missing Fields Fix 1
</commit_message>
<xml_diff>
--- a/resources/docs/barangay_clearance_template.docx
+++ b/resources/docs/barangay_clearance_template.docx
@@ -708,15 +708,7 @@
           <w:szCs w:val="22"/>
           <w:u w:val="single"/>
         </w:rPr>
-        <w:t>{ADDRESS}</w:t>
-      </w:r>
-      <w:r>
-        <w:rPr>
-          <w:sz w:val="22"/>
-          <w:szCs w:val="22"/>
-          <w:u w:val="single"/>
-        </w:rPr>
-        <w:t xml:space="preserve"> </w:t>
+        <w:t xml:space="preserve">{ADDRESS} </w:t>
       </w:r>
       <w:r>
         <w:rPr>
@@ -845,21 +837,20 @@
           <w:u w:val="single"/>
           <w:lang w:val="en-PH"/>
         </w:rPr>
-        <w:t>{TIN</w:t>
+        <w:t>{</w:t>
+      </w:r>
+      <w:r>
+        <w:rPr>
+          <w:u w:val="single"/>
+        </w:rPr>
+        <w:t>TIN_NO</w:t>
       </w:r>
       <w:r>
         <w:rPr>
           <w:u w:val="single"/>
           <w:lang w:val="en-PH"/>
         </w:rPr>
-        <w:t>_</w:t>
-      </w:r>
-      <w:r>
-        <w:rPr>
-          <w:u w:val="single"/>
-          <w:lang w:val="en-PH"/>
-        </w:rPr>
-        <w:t>NO}</w:t>
+        <w:t>}</w:t>
       </w:r>
     </w:p>
     <w:p>
@@ -1280,7 +1271,13 @@
         <w:rPr>
           <w:u w:val="single"/>
         </w:rPr>
-        <w:t>PURPOSE}</w:t>
+        <w:t>PURPOSE</w:t>
+      </w:r>
+      <w:r>
+        <w:rPr>
+          <w:u w:val="single"/>
+        </w:rPr>
+        <w:t>}</w:t>
       </w:r>
     </w:p>
     <w:p>
@@ -1371,15 +1368,27 @@
         <w:t>ax</w:t>
       </w:r>
       <w:r>
-        <w:t xml:space="preserve"> </w:t>
-      </w:r>
-      <w:r>
+        <w:t xml:space="preserve">: </w:t>
+      </w:r>
+      <w:r>
+        <w:t xml:space="preserve"> </w:t>
+      </w:r>
+      <w:r>
+        <w:rPr>
+          <w:u w:val="single"/>
+        </w:rPr>
         <w:t>{</w:t>
       </w:r>
       <w:r>
+        <w:rPr>
+          <w:u w:val="single"/>
+        </w:rPr>
         <w:t>CTC_NO</w:t>
       </w:r>
       <w:r>
+        <w:rPr>
+          <w:u w:val="single"/>
+        </w:rPr>
         <w:t>}</w:t>
       </w:r>
     </w:p>

</xml_diff>

<commit_message>
Print Barangay Clearance Missing Fields Fix 2
</commit_message>
<xml_diff>
--- a/resources/docs/barangay_clearance_template.docx
+++ b/resources/docs/barangay_clearance_template.docx
@@ -69,40 +69,26 @@
       <w:pPr>
         <w:rPr>
           <w:sz w:val="32"/>
-          <w:u w:val="single"/>
         </w:rPr>
       </w:pPr>
       <w:r>
         <w:rPr>
           <w:sz w:val="36"/>
         </w:rPr>
-        <w:t xml:space="preserve">                                               </w:t>
+        <w:t xml:space="preserve">                                                </w:t>
       </w:r>
       <w:r>
         <w:rPr>
           <w:sz w:val="36"/>
         </w:rPr>
+        <w:tab/>
         <w:t xml:space="preserve"> </w:t>
       </w:r>
       <w:r>
         <w:rPr>
           <w:sz w:val="36"/>
         </w:rPr>
-        <w:tab/>
-        <w:t xml:space="preserve"> </w:t>
-      </w:r>
-      <w:r>
-        <w:rPr>
-          <w:sz w:val="36"/>
-        </w:rPr>
-        <w:t xml:space="preserve"> </w:t>
-      </w:r>
-      <w:r>
-        <w:rPr>
-          <w:sz w:val="36"/>
-          <w:u w:val="single"/>
-        </w:rPr>
-        <w:t>CLEARANCE</w:t>
+        <w:t xml:space="preserve"> CLEARANCE</w:t>
       </w:r>
     </w:p>
     <w:p>
@@ -263,10 +249,7 @@
     </w:p>
     <w:p>
       <w:r>
-        <w:t>TO WHOM IT MAY CONCERN</w:t>
-      </w:r>
-      <w:r>
-        <w:t>:</w:t>
+        <w:t>TO WHOM IT MAY CONCERN:</w:t>
       </w:r>
       <w:r>
         <w:t xml:space="preserve">                                                  </w:t>
@@ -321,9 +304,6 @@
         <w:t xml:space="preserve">               </w:t>
       </w:r>
       <w:r>
-        <w:rPr>
-          <w:u w:val="single"/>
-        </w:rPr>
         <w:t xml:space="preserve">           </w:t>
       </w:r>
     </w:p>
@@ -343,19 +323,7 @@
         <w:rPr>
           <w:b w:val="0"/>
         </w:rPr>
-        <w:t>a clearance from this Barangay</w:t>
-      </w:r>
-      <w:r>
-        <w:rPr>
-          <w:b w:val="0"/>
-        </w:rPr>
-        <w:t xml:space="preserve"> </w:t>
-      </w:r>
-      <w:r>
-        <w:rPr>
-          <w:b w:val="0"/>
-        </w:rPr>
-        <w:t>and the result/s is/are stated below:</w:t>
+        <w:t>a clearance from this Barangay and the result/s is/are stated below:</w:t>
       </w:r>
     </w:p>
     <w:p>
@@ -376,7 +344,6 @@
       <w:pPr>
         <w:rPr>
           <w:noProof/>
-          <w:u w:val="single"/>
           <w:lang w:val="en-PH" w:eastAsia="en-PH"/>
         </w:rPr>
       </w:pPr>
@@ -391,11 +358,6 @@
       </w:r>
     </w:p>
     <w:p>
-      <w:pPr>
-        <w:rPr>
-          <w:u w:val="single"/>
-        </w:rPr>
-      </w:pPr>
       <w:r>
         <w:rPr>
           <w:noProof/>
@@ -432,37 +394,177 @@
         <w:t xml:space="preserve"> </w:t>
       </w:r>
       <w:r>
+        <w:t xml:space="preserve">  {NAME}</w:t>
+      </w:r>
+      <w:r>
+        <w:tab/>
+      </w:r>
+      <w:r>
+        <w:tab/>
+      </w:r>
+      <w:r>
+        <w:t xml:space="preserve">    </w:t>
+      </w:r>
+      <w:r>
+        <w:t xml:space="preserve"> </w:t>
+      </w:r>
+      <w:r>
+        <w:t xml:space="preserve"> </w:t>
+      </w:r>
+      <w:r>
+        <w:tab/>
+      </w:r>
+      <w:r>
+        <w:tab/>
+      </w:r>
+      <w:r>
+        <w:t>ALIAS/ES</w:t>
+      </w:r>
+      <w:r>
+        <w:t>:</w:t>
+      </w:r>
+      <w:r>
+        <w:t xml:space="preserve"> </w:t>
+      </w:r>
+      <w:r>
         <w:t xml:space="preserve">  </w:t>
       </w:r>
       <w:r>
-        <w:rPr>
-          <w:u w:val="single"/>
-        </w:rPr>
-        <w:t>{NAME}</w:t>
-      </w:r>
-      <w:r>
-        <w:tab/>
-      </w:r>
-      <w:r>
-        <w:tab/>
+        <w:t xml:space="preserve">  </w:t>
+      </w:r>
+      <w:r>
+        <w:t xml:space="preserve"> </w:t>
+      </w:r>
+      <w:r>
+        <w:t xml:space="preserve"> </w:t>
+      </w:r>
+      <w:r>
+        <w:t>{ALIAS}</w:t>
+      </w:r>
+    </w:p>
+    <w:p>
+      <w:r>
+        <w:t>AGE</w:t>
+      </w:r>
+      <w:r>
+        <w:t xml:space="preserve">          </w:t>
+      </w:r>
+      <w:r>
+        <w:t xml:space="preserve">  </w:t>
+      </w:r>
+      <w:r>
+        <w:t xml:space="preserve"> </w:t>
+      </w:r>
+      <w:r>
+        <w:t xml:space="preserve"> :</w:t>
+      </w:r>
+      <w:r>
+        <w:t xml:space="preserve"> </w:t>
+      </w:r>
+      <w:r>
+        <w:t xml:space="preserve"> </w:t>
+      </w:r>
+      <w:r>
+        <w:t xml:space="preserve"> </w:t>
+      </w:r>
+      <w:r>
+        <w:t xml:space="preserve"> </w:t>
+      </w:r>
+      <w:r>
+        <w:t xml:space="preserve"> </w:t>
+      </w:r>
+      <w:r>
+        <w:t xml:space="preserve"> </w:t>
+      </w:r>
+      <w:r>
+        <w:t>{AGE}</w:t>
+      </w:r>
+      <w:r>
+        <w:t xml:space="preserve"> </w:t>
+      </w:r>
+      <w:r>
+        <w:t xml:space="preserve"> </w:t>
+      </w:r>
+      <w:r>
+        <w:t xml:space="preserve"> </w:t>
+      </w:r>
+      <w:r>
+        <w:t xml:space="preserve"> </w:t>
+      </w:r>
+      <w:r>
+        <w:tab/>
+      </w:r>
+      <w:r>
+        <w:t xml:space="preserve"> </w:t>
+      </w:r>
+      <w:r>
+        <w:t>CITIZENS</w:t>
+      </w:r>
+      <w:r>
+        <w:t>HIP:</w:t>
+      </w:r>
+      <w:r>
+        <w:t xml:space="preserve">     </w:t>
+      </w:r>
+      <w:r>
+        <w:t xml:space="preserve"> </w:t>
+      </w:r>
+      <w:r>
+        <w:t xml:space="preserve">   </w:t>
+      </w:r>
+      <w:r>
+        <w:t xml:space="preserve"> </w:t>
+      </w:r>
+      <w:r>
+        <w:t>Filipino</w:t>
+      </w:r>
+      <w:r>
+        <w:t xml:space="preserve"> </w:t>
+      </w:r>
+      <w:r>
+        <w:t xml:space="preserve">   </w:t>
+      </w:r>
+      <w:r>
+        <w:t xml:space="preserve">  </w:t>
       </w:r>
       <w:r>
         <w:t xml:space="preserve">    </w:t>
       </w:r>
       <w:r>
-        <w:t xml:space="preserve"> </w:t>
-      </w:r>
-      <w:r>
-        <w:t xml:space="preserve"> </w:t>
-      </w:r>
-      <w:r>
-        <w:tab/>
-      </w:r>
-      <w:r>
-        <w:tab/>
-      </w:r>
-      <w:r>
-        <w:t>ALIAS/ES</w:t>
+        <w:t xml:space="preserve">  </w:t>
+      </w:r>
+      <w:r>
+        <w:t xml:space="preserve"> </w:t>
+      </w:r>
+      <w:r>
+        <w:t xml:space="preserve"> </w:t>
+      </w:r>
+      <w:r>
+        <w:t xml:space="preserve"> </w:t>
+      </w:r>
+      <w:r>
+        <w:t xml:space="preserve"> </w:t>
+      </w:r>
+      <w:r>
+        <w:t xml:space="preserve"> </w:t>
+      </w:r>
+      <w:r>
+        <w:t xml:space="preserve"> </w:t>
+      </w:r>
+      <w:r>
+        <w:t xml:space="preserve"> </w:t>
+      </w:r>
+      <w:r>
+        <w:t xml:space="preserve"> </w:t>
+      </w:r>
+      <w:r>
+        <w:t xml:space="preserve"> </w:t>
+      </w:r>
+      <w:r>
+        <w:t>CIVI</w:t>
+      </w:r>
+      <w:r>
+        <w:t>L STATUS</w:t>
       </w:r>
       <w:r>
         <w:t>:</w:t>
@@ -471,197 +573,12 @@
         <w:t xml:space="preserve"> </w:t>
       </w:r>
       <w:r>
-        <w:t xml:space="preserve">  </w:t>
-      </w:r>
-      <w:r>
-        <w:t xml:space="preserve">  </w:t>
-      </w:r>
-      <w:r>
-        <w:t xml:space="preserve"> </w:t>
-      </w:r>
-      <w:r>
-        <w:rPr>
-          <w:u w:val="single"/>
-        </w:rPr>
-        <w:t xml:space="preserve"> </w:t>
-      </w:r>
-      <w:r>
-        <w:rPr>
-          <w:u w:val="single"/>
-        </w:rPr>
-        <w:t>{ALIAS}</w:t>
-      </w:r>
-    </w:p>
-    <w:p>
-      <w:r>
-        <w:t>AGE</w:t>
-      </w:r>
-      <w:r>
-        <w:t xml:space="preserve">          </w:t>
-      </w:r>
-      <w:r>
-        <w:t xml:space="preserve">  </w:t>
-      </w:r>
-      <w:r>
-        <w:t xml:space="preserve"> </w:t>
-      </w:r>
-      <w:r>
-        <w:t xml:space="preserve"> :</w:t>
-      </w:r>
-      <w:r>
-        <w:t xml:space="preserve"> </w:t>
-      </w:r>
-      <w:r>
-        <w:t xml:space="preserve"> </w:t>
-      </w:r>
-      <w:r>
-        <w:t xml:space="preserve"> </w:t>
-      </w:r>
-      <w:r>
-        <w:t xml:space="preserve"> </w:t>
-      </w:r>
-      <w:r>
-        <w:t xml:space="preserve"> </w:t>
-      </w:r>
-      <w:r>
-        <w:t xml:space="preserve"> </w:t>
-      </w:r>
-      <w:r>
-        <w:rPr>
-          <w:u w:val="single"/>
-        </w:rPr>
-        <w:t>{AGE}</w:t>
-      </w:r>
-      <w:r>
-        <w:rPr>
-          <w:u w:val="single"/>
-        </w:rPr>
-        <w:t xml:space="preserve"> </w:t>
-      </w:r>
-      <w:r>
-        <w:rPr>
-          <w:u w:val="single"/>
-        </w:rPr>
-        <w:t xml:space="preserve"> </w:t>
-      </w:r>
-      <w:r>
-        <w:rPr>
-          <w:u w:val="single"/>
-        </w:rPr>
-        <w:t xml:space="preserve"> </w:t>
-      </w:r>
-      <w:r>
-        <w:rPr>
-          <w:u w:val="single"/>
-        </w:rPr>
-        <w:t xml:space="preserve"> </w:t>
-      </w:r>
-      <w:r>
-        <w:tab/>
-      </w:r>
-      <w:r>
-        <w:t xml:space="preserve"> </w:t>
-      </w:r>
-      <w:r>
-        <w:t>CITIZENS</w:t>
-      </w:r>
-      <w:r>
-        <w:t>HIP:</w:t>
-      </w:r>
-      <w:r>
-        <w:t xml:space="preserve">     </w:t>
-      </w:r>
-      <w:r>
-        <w:t xml:space="preserve"> </w:t>
-      </w:r>
-      <w:r>
-        <w:t xml:space="preserve">   </w:t>
-      </w:r>
-      <w:r>
-        <w:t xml:space="preserve"> </w:t>
-      </w:r>
-      <w:r>
-        <w:rPr>
-          <w:u w:val="single"/>
-        </w:rPr>
-        <w:t>Filipino</w:t>
-      </w:r>
-      <w:r>
-        <w:t xml:space="preserve"> </w:t>
-      </w:r>
-      <w:r>
-        <w:t xml:space="preserve">   </w:t>
-      </w:r>
-      <w:r>
-        <w:t xml:space="preserve">  </w:t>
-      </w:r>
-      <w:r>
-        <w:t xml:space="preserve">    </w:t>
-      </w:r>
-      <w:r>
-        <w:t xml:space="preserve">  </w:t>
-      </w:r>
-      <w:r>
-        <w:t xml:space="preserve"> </w:t>
-      </w:r>
-      <w:r>
-        <w:t xml:space="preserve"> </w:t>
-      </w:r>
-      <w:r>
-        <w:t xml:space="preserve"> </w:t>
-      </w:r>
-      <w:r>
-        <w:t xml:space="preserve"> </w:t>
-      </w:r>
-      <w:r>
-        <w:t xml:space="preserve"> </w:t>
-      </w:r>
-      <w:r>
-        <w:t xml:space="preserve"> </w:t>
-      </w:r>
-      <w:r>
-        <w:t xml:space="preserve"> </w:t>
-      </w:r>
-      <w:r>
-        <w:t xml:space="preserve"> </w:t>
-      </w:r>
-      <w:r>
-        <w:t xml:space="preserve"> </w:t>
-      </w:r>
-      <w:r>
-        <w:t>CIVI</w:t>
-      </w:r>
-      <w:r>
-        <w:t>L STATUS</w:t>
-      </w:r>
-      <w:r>
-        <w:rPr>
-          <w:u w:val="single"/>
-        </w:rPr>
-        <w:t>:</w:t>
-      </w:r>
-      <w:r>
-        <w:rPr>
-          <w:u w:val="single"/>
-        </w:rPr>
-        <w:t xml:space="preserve"> </w:t>
-      </w:r>
-      <w:r>
-        <w:rPr>
-          <w:u w:val="single"/>
-        </w:rPr>
-        <w:t xml:space="preserve"> </w:t>
-      </w:r>
-      <w:r>
-        <w:rPr>
-          <w:u w:val="single"/>
-        </w:rPr>
-        <w:t xml:space="preserve"> </w:t>
-      </w:r>
-      <w:r>
-        <w:rPr>
-          <w:u w:val="single"/>
-        </w:rPr>
+        <w:t xml:space="preserve"> </w:t>
+      </w:r>
+      <w:r>
+        <w:t xml:space="preserve"> </w:t>
+      </w:r>
+      <w:r>
         <w:t>{CIVIL_STATUS}</w:t>
       </w:r>
     </w:p>
@@ -706,56 +623,31 @@
         <w:rPr>
           <w:sz w:val="22"/>
           <w:szCs w:val="22"/>
-          <w:u w:val="single"/>
         </w:rPr>
         <w:t xml:space="preserve">{ADDRESS} </w:t>
       </w:r>
       <w:r>
-        <w:rPr>
-          <w:u w:val="single"/>
-        </w:rPr>
         <w:t>Barangay</w:t>
       </w:r>
       <w:r>
-        <w:rPr>
-          <w:u w:val="single"/>
-        </w:rPr>
         <w:t xml:space="preserve"> Post P</w:t>
       </w:r>
       <w:r>
-        <w:rPr>
-          <w:u w:val="single"/>
-        </w:rPr>
         <w:t>ro</w:t>
       </w:r>
       <w:r>
-        <w:rPr>
-          <w:u w:val="single"/>
-        </w:rPr>
         <w:t>per Southside</w:t>
       </w:r>
       <w:r>
-        <w:rPr>
-          <w:u w:val="single"/>
-        </w:rPr>
         <w:t>,</w:t>
       </w:r>
       <w:r>
-        <w:rPr>
-          <w:u w:val="single"/>
-        </w:rPr>
-        <w:t xml:space="preserve"> </w:t>
-      </w:r>
-      <w:r>
-        <w:rPr>
-          <w:u w:val="single"/>
-        </w:rPr>
+        <w:t xml:space="preserve"> </w:t>
+      </w:r>
+      <w:r>
         <w:t>Taguig</w:t>
       </w:r>
       <w:r>
-        <w:rPr>
-          <w:u w:val="single"/>
-        </w:rPr>
         <w:t xml:space="preserve"> City</w:t>
       </w:r>
     </w:p>
@@ -796,9 +688,6 @@
         <w:t xml:space="preserve">  </w:t>
       </w:r>
       <w:r>
-        <w:rPr>
-          <w:u w:val="single"/>
-        </w:rPr>
         <w:t>{LENGTH_OF_STAY}</w:t>
       </w:r>
       <w:r>
@@ -827,27 +716,21 @@
       </w:r>
       <w:r>
         <w:rPr>
-          <w:u w:val="single"/>
           <w:lang w:val="en-PH"/>
         </w:rPr>
         <w:t xml:space="preserve"> </w:t>
       </w:r>
       <w:r>
         <w:rPr>
-          <w:u w:val="single"/>
           <w:lang w:val="en-PH"/>
         </w:rPr>
         <w:t>{</w:t>
       </w:r>
       <w:r>
-        <w:rPr>
-          <w:u w:val="single"/>
-        </w:rPr>
         <w:t>TIN_NO</w:t>
       </w:r>
       <w:r>
         <w:rPr>
-          <w:u w:val="single"/>
           <w:lang w:val="en-PH"/>
         </w:rPr>
         <w:t>}</w:t>
@@ -867,9 +750,6 @@
         <w:t xml:space="preserve"> </w:t>
       </w:r>
       <w:r>
-        <w:rPr>
-          <w:u w:val="single"/>
-        </w:rPr>
         <w:t>{OCCUPATION}</w:t>
       </w:r>
     </w:p>
@@ -901,27 +781,21 @@
         <w:t xml:space="preserve"> </w:t>
       </w:r>
       <w:r>
+        <w:t xml:space="preserve">  {DATE_OF_BIRTH}</w:t>
+      </w:r>
+      <w:r>
         <w:t xml:space="preserve">  </w:t>
       </w:r>
       <w:r>
-        <w:rPr>
-          <w:u w:val="single"/>
-        </w:rPr>
-        <w:t>{DATE_OF_BIRTH}</w:t>
+        <w:t xml:space="preserve"> </w:t>
       </w:r>
       <w:r>
         <w:t xml:space="preserve">  </w:t>
       </w:r>
       <w:r>
-        <w:t xml:space="preserve"> </w:t>
-      </w:r>
-      <w:r>
         <w:t xml:space="preserve">  </w:t>
       </w:r>
       <w:r>
-        <w:t xml:space="preserve">  </w:t>
-      </w:r>
-      <w:r>
         <w:t>P</w:t>
       </w:r>
       <w:r>
@@ -943,31 +817,16 @@
         <w:t xml:space="preserve"> </w:t>
       </w:r>
       <w:r>
-        <w:rPr>
-          <w:u w:val="single"/>
-        </w:rPr>
-        <w:t xml:space="preserve"> </w:t>
-      </w:r>
-      <w:r>
-        <w:rPr>
-          <w:u w:val="single"/>
-        </w:rPr>
-        <w:t>{PLACE_OF_BIRTH}</w:t>
-      </w:r>
-      <w:r>
-        <w:rPr>
-          <w:u w:val="single"/>
-        </w:rPr>
-        <w:t xml:space="preserve"> </w:t>
-      </w:r>
-      <w:r>
-        <w:t xml:space="preserve"> </w:t>
-      </w:r>
-      <w:r>
-        <w:t xml:space="preserve"> </w:t>
-      </w:r>
-      <w:r>
-        <w:t xml:space="preserve">  </w:t>
+        <w:t xml:space="preserve"> </w:t>
+      </w:r>
+      <w:r>
+        <w:t>{PLACE_OF_</w:t>
+      </w:r>
+      <w:r>
+        <w:t xml:space="preserve">BIRTH}  </w:t>
+      </w:r>
+      <w:r>
+        <w:t xml:space="preserve"> </w:t>
       </w:r>
       <w:r>
         <w:t>S</w:t>
@@ -985,15 +844,9 @@
         <w:t xml:space="preserve"> </w:t>
       </w:r>
       <w:r>
-        <w:rPr>
-          <w:u w:val="single"/>
-        </w:rPr>
-        <w:t xml:space="preserve"> </w:t>
-      </w:r>
-      <w:r>
-        <w:rPr>
-          <w:u w:val="single"/>
-        </w:rPr>
+        <w:t xml:space="preserve"> </w:t>
+      </w:r>
+      <w:r>
         <w:t>{SEX}</w:t>
       </w:r>
     </w:p>
@@ -1219,11 +1072,6 @@
       </w:r>
     </w:p>
     <w:p>
-      <w:pPr>
-        <w:rPr>
-          <w:u w:val="single"/>
-        </w:rPr>
-      </w:pPr>
       <w:r>
         <w:t xml:space="preserve">                                                                   </w:t>
       </w:r>
@@ -1256,39 +1104,21 @@
         <w:t xml:space="preserve"> </w:t>
       </w:r>
       <w:r>
-        <w:rPr>
-          <w:u w:val="single"/>
-        </w:rPr>
-        <w:t xml:space="preserve"> </w:t>
-      </w:r>
-      <w:r>
-        <w:rPr>
-          <w:u w:val="single"/>
-        </w:rPr>
+        <w:t xml:space="preserve"> </w:t>
+      </w:r>
+      <w:r>
         <w:t>{</w:t>
       </w:r>
       <w:r>
-        <w:rPr>
-          <w:u w:val="single"/>
-        </w:rPr>
         <w:t>PURPOSE</w:t>
       </w:r>
       <w:r>
-        <w:rPr>
-          <w:u w:val="single"/>
-        </w:rPr>
         <w:t>}</w:t>
       </w:r>
     </w:p>
     <w:p>
       <w:r>
-        <w:t xml:space="preserve">              </w:t>
-      </w:r>
-      <w:r>
-        <w:t xml:space="preserve">LEFT          </w:t>
-      </w:r>
-      <w:r>
-        <w:t xml:space="preserve">RIGHT         </w:t>
+        <w:t xml:space="preserve">              LEFT          RIGHT         </w:t>
       </w:r>
       <w:r>
         <w:t xml:space="preserve">  </w:t>
@@ -1359,13 +1189,7 @@
     <w:p/>
     <w:p>
       <w:r>
-        <w:t xml:space="preserve">Community </w:t>
-      </w:r>
-      <w:r>
-        <w:t>T</w:t>
-      </w:r>
-      <w:r>
-        <w:t>ax</w:t>
+        <w:t>Community Tax</w:t>
       </w:r>
       <w:r>
         <w:t xml:space="preserve">: </w:t>
@@ -1374,30 +1198,18 @@
         <w:t xml:space="preserve"> </w:t>
       </w:r>
       <w:r>
-        <w:rPr>
-          <w:u w:val="single"/>
-        </w:rPr>
         <w:t>{</w:t>
       </w:r>
       <w:r>
-        <w:rPr>
-          <w:u w:val="single"/>
-        </w:rPr>
         <w:t>CTC_NO</w:t>
       </w:r>
       <w:r>
-        <w:rPr>
-          <w:u w:val="single"/>
-        </w:rPr>
         <w:t>}</w:t>
       </w:r>
     </w:p>
     <w:p>
       <w:r>
-        <w:t>Issued on</w:t>
-      </w:r>
-      <w:r>
-        <w:t xml:space="preserve">         </w:t>
+        <w:t xml:space="preserve">Issued on         </w:t>
       </w:r>
       <w:r>
         <w:t xml:space="preserve"> </w:t>
@@ -1412,9 +1224,6 @@
         <w:t xml:space="preserve"> </w:t>
       </w:r>
       <w:r>
-        <w:rPr>
-          <w:u w:val="single"/>
-        </w:rPr>
         <w:t>{ISSUED_ON}</w:t>
       </w:r>
     </w:p>
@@ -1432,21 +1241,12 @@
         <w:t xml:space="preserve"> </w:t>
       </w:r>
       <w:r>
-        <w:rPr>
-          <w:u w:val="single"/>
-        </w:rPr>
         <w:t>:</w:t>
       </w:r>
       <w:r>
-        <w:rPr>
-          <w:u w:val="single"/>
-        </w:rPr>
-        <w:t xml:space="preserve"> </w:t>
-      </w:r>
-      <w:r>
-        <w:rPr>
-          <w:u w:val="single"/>
-        </w:rPr>
+        <w:t xml:space="preserve"> </w:t>
+      </w:r>
+      <w:r>
         <w:t>{ISSUE_AT}</w:t>
       </w:r>
       <w:r>
@@ -1480,15 +1280,7 @@
           <w:sz w:val="18"/>
           <w:szCs w:val="18"/>
         </w:rPr>
-        <w:t xml:space="preserve">NOTE: NOT VALID WITHOUT BARANGAY SEAL  </w:t>
-      </w:r>
-      <w:r>
-        <w:rPr>
-          <w:rFonts w:ascii="Tw Cen MT Condensed" w:hAnsi="Tw Cen MT Condensed"/>
-          <w:sz w:val="18"/>
-          <w:szCs w:val="18"/>
-        </w:rPr>
-        <w:t xml:space="preserve">    </w:t>
+        <w:t xml:space="preserve">NOTE: NOT VALID WITHOUT BARANGAY SEAL      </w:t>
       </w:r>
     </w:p>
     <w:p>
@@ -1503,14 +1295,7 @@
           <w:sz w:val="18"/>
           <w:szCs w:val="22"/>
         </w:rPr>
-        <w:t>NOT VA</w:t>
-      </w:r>
-      <w:r>
-        <w:rPr>
-          <w:sz w:val="18"/>
-          <w:szCs w:val="22"/>
-        </w:rPr>
-        <w:t xml:space="preserve">LID WITH ALTERATION/S OR ERASURE          </w:t>
+        <w:t xml:space="preserve">NOT VALID WITH ALTERATION/S OR ERASURE          </w:t>
       </w:r>
     </w:p>
     <w:p>
@@ -2249,6 +2034,7 @@
   <w:style w:type="character" w:default="1" w:styleId="DefaultParagraphFont">
     <w:name w:val="Default Paragraph Font"/>
     <w:uiPriority w:val="1"/>
+    <w:semiHidden/>
     <w:unhideWhenUsed/>
   </w:style>
   <w:style w:type="table" w:default="1" w:styleId="TableNormal">

</xml_diff>

<commit_message>
Print Barangay Clearance Missing Fields Fix 6
</commit_message>
<xml_diff>
--- a/resources/docs/barangay_clearance_template.docx
+++ b/resources/docs/barangay_clearance_template.docx
@@ -724,16 +724,7 @@
         <w:rPr>
           <w:lang w:val="en-PH"/>
         </w:rPr>
-        <w:t>{</w:t>
-      </w:r>
-      <w:r>
-        <w:t>TIN_NO</w:t>
-      </w:r>
-      <w:r>
-        <w:rPr>
-          <w:lang w:val="en-PH"/>
-        </w:rPr>
-        <w:t>}</w:t>
+        <w:t>{TIN_NO}</w:t>
       </w:r>
     </w:p>
     <w:p>
@@ -820,10 +811,10 @@
         <w:t xml:space="preserve"> </w:t>
       </w:r>
       <w:r>
-        <w:t>{PLACE_OF_</w:t>
-      </w:r>
-      <w:r>
-        <w:t xml:space="preserve">BIRTH}  </w:t>
+        <w:t>{PLACE_OF_BIRTH}</w:t>
+      </w:r>
+      <w:r>
+        <w:t xml:space="preserve">  </w:t>
       </w:r>
       <w:r>
         <w:t xml:space="preserve"> </w:t>
@@ -1107,13 +1098,7 @@
         <w:t xml:space="preserve"> </w:t>
       </w:r>
       <w:r>
-        <w:t>{</w:t>
-      </w:r>
-      <w:r>
-        <w:t>PURPOSE</w:t>
-      </w:r>
-      <w:r>
-        <w:t>}</w:t>
+        <w:t>{PURPOSE}</w:t>
       </w:r>
     </w:p>
     <w:p>
@@ -1198,13 +1183,7 @@
         <w:t xml:space="preserve"> </w:t>
       </w:r>
       <w:r>
-        <w:t>{</w:t>
-      </w:r>
-      <w:r>
-        <w:t>CTC_NO</w:t>
-      </w:r>
-      <w:r>
-        <w:t>}</w:t>
+        <w:t>{CTC_NO}</w:t>
       </w:r>
     </w:p>
     <w:p>

</xml_diff>